<commit_message>
fix old reflecting ph in doc
</commit_message>
<xml_diff>
--- a/ph_esfa_v3.docx
+++ b/ph_esfa_v3.docx
@@ -128,7 +128,7 @@
           </mc:Choice>
           <mc:Fallback>
             <w:pict>
-              <v:shape w14:anchorId="3CB22AED" id="Graphic 1" o:spid="_x0000_s1026" style="position:absolute;margin-left:0;margin-top:155.4pt;width:532.3pt;height:.1pt;z-index:15729152;visibility:visible;mso-wrap-style:square;mso-wrap-distance-left:0;mso-wrap-distance-top:0;mso-wrap-distance-right:0;mso-wrap-distance-bottom:0;mso-position-horizontal:absolute;mso-position-horizontal-relative:page;mso-position-vertical:absolute;mso-position-vertical-relative:page;v-text-anchor:top" coordsize="6760209,635" o:gfxdata="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" path="m,l6760210,624e" filled="f" strokeweight="1.5pt">
+              <v:shape w14:anchorId="07D524C9" id="Graphic 1" o:spid="_x0000_s1026" style="position:absolute;margin-left:0;margin-top:155.4pt;width:532.3pt;height:.1pt;z-index:15729152;visibility:visible;mso-wrap-style:square;mso-wrap-distance-left:0;mso-wrap-distance-top:0;mso-wrap-distance-right:0;mso-wrap-distance-bottom:0;mso-position-horizontal:absolute;mso-position-horizontal-relative:page;mso-position-vertical:absolute;mso-position-vertical-relative:page;v-text-anchor:top" coordsize="6760209,635" o:gfxdata="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" path="m,l6760210,624e" filled="f" strokeweight="1.5pt">
                 <v:path arrowok="t"/>
                 <w10:wrap anchorx="page" anchory="page"/>
               </v:shape>
@@ -302,13 +302,7 @@
               <w:rPr>
                 <w:rFonts w:ascii="Times New Roman"/>
               </w:rPr>
-              <w:t xml:space="preserve"> p</w:t>
-            </w:r>
-            <w:r>
-              <w:rPr>
-                <w:rFonts w:ascii="Times New Roman"/>
-              </w:rPr>
-              <w:t>240</w:t>
+              <w:t xml:space="preserve"> </w:t>
             </w:r>
           </w:p>
         </w:tc>
@@ -1149,24 +1143,6 @@
                 <w:rFonts w:ascii="Times New Roman"/>
               </w:rPr>
             </w:pPr>
-            <w:r>
-              <w:rPr>
-                <w:rFonts w:ascii="Times New Roman"/>
-              </w:rPr>
-              <w:t xml:space="preserve"> p</w:t>
-            </w:r>
-            <w:r>
-              <w:rPr>
-                <w:rFonts w:ascii="Times New Roman"/>
-              </w:rPr>
-              <w:t>2</w:t>
-            </w:r>
-            <w:r>
-              <w:rPr>
-                <w:rFonts w:ascii="Times New Roman"/>
-              </w:rPr>
-              <w:t>45</w:t>
-            </w:r>
           </w:p>
         </w:tc>
         <w:tc>
@@ -1184,24 +1160,6 @@
                 <w:rFonts w:ascii="Times New Roman"/>
               </w:rPr>
             </w:pPr>
-            <w:r>
-              <w:rPr>
-                <w:rFonts w:ascii="Times New Roman"/>
-              </w:rPr>
-              <w:t xml:space="preserve"> p</w:t>
-            </w:r>
-            <w:r>
-              <w:rPr>
-                <w:rFonts w:ascii="Times New Roman"/>
-              </w:rPr>
-              <w:t>2</w:t>
-            </w:r>
-            <w:r>
-              <w:rPr>
-                <w:rFonts w:ascii="Times New Roman"/>
-              </w:rPr>
-              <w:t>46</w:t>
-            </w:r>
           </w:p>
         </w:tc>
       </w:tr>
@@ -1278,24 +1236,6 @@
                 <w:rFonts w:ascii="Times New Roman"/>
               </w:rPr>
             </w:pPr>
-            <w:r>
-              <w:rPr>
-                <w:rFonts w:ascii="Times New Roman"/>
-              </w:rPr>
-              <w:t xml:space="preserve"> p</w:t>
-            </w:r>
-            <w:r>
-              <w:rPr>
-                <w:rFonts w:ascii="Times New Roman"/>
-              </w:rPr>
-              <w:t>2</w:t>
-            </w:r>
-            <w:r>
-              <w:rPr>
-                <w:rFonts w:ascii="Times New Roman"/>
-              </w:rPr>
-              <w:t>47</w:t>
-            </w:r>
           </w:p>
         </w:tc>
         <w:tc>
@@ -1313,24 +1253,6 @@
                 <w:rFonts w:ascii="Times New Roman"/>
               </w:rPr>
             </w:pPr>
-            <w:r>
-              <w:rPr>
-                <w:rFonts w:ascii="Times New Roman"/>
-              </w:rPr>
-              <w:t>p</w:t>
-            </w:r>
-            <w:r>
-              <w:rPr>
-                <w:rFonts w:ascii="Times New Roman"/>
-              </w:rPr>
-              <w:t>2</w:t>
-            </w:r>
-            <w:r>
-              <w:rPr>
-                <w:rFonts w:ascii="Times New Roman"/>
-              </w:rPr>
-              <w:t>48</w:t>
-            </w:r>
           </w:p>
         </w:tc>
       </w:tr>
@@ -1472,24 +1394,6 @@
                 <w:rFonts w:ascii="Times New Roman"/>
               </w:rPr>
             </w:pPr>
-            <w:r>
-              <w:rPr>
-                <w:rFonts w:ascii="Times New Roman"/>
-              </w:rPr>
-              <w:t>p</w:t>
-            </w:r>
-            <w:r>
-              <w:rPr>
-                <w:rFonts w:ascii="Times New Roman"/>
-              </w:rPr>
-              <w:t>2</w:t>
-            </w:r>
-            <w:r>
-              <w:rPr>
-                <w:rFonts w:ascii="Times New Roman"/>
-              </w:rPr>
-              <w:t>49</w:t>
-            </w:r>
           </w:p>
         </w:tc>
         <w:tc>
@@ -1507,24 +1411,6 @@
                 <w:rFonts w:ascii="Times New Roman"/>
               </w:rPr>
             </w:pPr>
-            <w:r>
-              <w:rPr>
-                <w:rFonts w:ascii="Times New Roman"/>
-              </w:rPr>
-              <w:t>p</w:t>
-            </w:r>
-            <w:r>
-              <w:rPr>
-                <w:rFonts w:ascii="Times New Roman"/>
-              </w:rPr>
-              <w:t>2</w:t>
-            </w:r>
-            <w:r>
-              <w:rPr>
-                <w:rFonts w:ascii="Times New Roman"/>
-              </w:rPr>
-              <w:t>50</w:t>
-            </w:r>
           </w:p>
         </w:tc>
       </w:tr>
@@ -1648,24 +1534,6 @@
                 <w:rFonts w:ascii="Times New Roman"/>
               </w:rPr>
             </w:pPr>
-            <w:r>
-              <w:rPr>
-                <w:rFonts w:ascii="Times New Roman"/>
-              </w:rPr>
-              <w:t>p</w:t>
-            </w:r>
-            <w:r>
-              <w:rPr>
-                <w:rFonts w:ascii="Times New Roman"/>
-              </w:rPr>
-              <w:t>2</w:t>
-            </w:r>
-            <w:r>
-              <w:rPr>
-                <w:rFonts w:ascii="Times New Roman"/>
-              </w:rPr>
-              <w:t>51</w:t>
-            </w:r>
           </w:p>
         </w:tc>
         <w:tc>
@@ -1683,24 +1551,6 @@
                 <w:rFonts w:ascii="Times New Roman"/>
               </w:rPr>
             </w:pPr>
-            <w:r>
-              <w:rPr>
-                <w:rFonts w:ascii="Times New Roman"/>
-              </w:rPr>
-              <w:t>p</w:t>
-            </w:r>
-            <w:r>
-              <w:rPr>
-                <w:rFonts w:ascii="Times New Roman"/>
-              </w:rPr>
-              <w:t>2</w:t>
-            </w:r>
-            <w:r>
-              <w:rPr>
-                <w:rFonts w:ascii="Times New Roman"/>
-              </w:rPr>
-              <w:t>52</w:t>
-            </w:r>
           </w:p>
         </w:tc>
       </w:tr>
@@ -1777,24 +1627,6 @@
                 <w:rFonts w:ascii="Times New Roman"/>
               </w:rPr>
             </w:pPr>
-            <w:r>
-              <w:rPr>
-                <w:rFonts w:ascii="Times New Roman"/>
-              </w:rPr>
-              <w:t>p</w:t>
-            </w:r>
-            <w:r>
-              <w:rPr>
-                <w:rFonts w:ascii="Times New Roman"/>
-              </w:rPr>
-              <w:t>2</w:t>
-            </w:r>
-            <w:r>
-              <w:rPr>
-                <w:rFonts w:ascii="Times New Roman"/>
-              </w:rPr>
-              <w:t>53</w:t>
-            </w:r>
           </w:p>
         </w:tc>
         <w:tc>
@@ -1812,24 +1644,6 @@
                 <w:rFonts w:ascii="Times New Roman"/>
               </w:rPr>
             </w:pPr>
-            <w:r>
-              <w:rPr>
-                <w:rFonts w:ascii="Times New Roman"/>
-              </w:rPr>
-              <w:t>p</w:t>
-            </w:r>
-            <w:r>
-              <w:rPr>
-                <w:rFonts w:ascii="Times New Roman"/>
-              </w:rPr>
-              <w:t>2</w:t>
-            </w:r>
-            <w:r>
-              <w:rPr>
-                <w:rFonts w:ascii="Times New Roman"/>
-              </w:rPr>
-              <w:t>54</w:t>
-            </w:r>
           </w:p>
         </w:tc>
       </w:tr>
@@ -1951,24 +1765,6 @@
                 <w:rFonts w:ascii="Times New Roman"/>
               </w:rPr>
             </w:pPr>
-            <w:r>
-              <w:rPr>
-                <w:rFonts w:ascii="Times New Roman"/>
-              </w:rPr>
-              <w:t>p</w:t>
-            </w:r>
-            <w:r>
-              <w:rPr>
-                <w:rFonts w:ascii="Times New Roman"/>
-              </w:rPr>
-              <w:t>2</w:t>
-            </w:r>
-            <w:r>
-              <w:rPr>
-                <w:rFonts w:ascii="Times New Roman"/>
-              </w:rPr>
-              <w:t>55</w:t>
-            </w:r>
           </w:p>
         </w:tc>
         <w:tc>
@@ -1986,24 +1782,6 @@
                 <w:rFonts w:ascii="Times New Roman"/>
               </w:rPr>
             </w:pPr>
-            <w:r>
-              <w:rPr>
-                <w:rFonts w:ascii="Times New Roman"/>
-              </w:rPr>
-              <w:t>p</w:t>
-            </w:r>
-            <w:r>
-              <w:rPr>
-                <w:rFonts w:ascii="Times New Roman"/>
-              </w:rPr>
-              <w:t>2</w:t>
-            </w:r>
-            <w:r>
-              <w:rPr>
-                <w:rFonts w:ascii="Times New Roman"/>
-              </w:rPr>
-              <w:t>56</w:t>
-            </w:r>
           </w:p>
         </w:tc>
       </w:tr>
@@ -34917,7 +34695,7 @@
           </mc:Choice>
           <mc:Fallback>
             <w:pict>
-              <v:group w14:anchorId="5A9B51EF" id="Group 22" o:spid="_x0000_s1026" style="position:absolute;margin-left:24.6pt;margin-top:468.8pt;width:541pt;height:313pt;z-index:15731200;mso-wrap-distance-left:0;mso-wrap-distance-right:0;mso-position-horizontal-relative:page;mso-position-vertical-relative:page" coordsize="68707,39751" o:gfxdata="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">
+              <v:group w14:anchorId="6B0D980D" id="Group 22" o:spid="_x0000_s1026" style="position:absolute;margin-left:24.6pt;margin-top:468.8pt;width:541pt;height:313pt;z-index:15731200;mso-wrap-distance-left:0;mso-wrap-distance-right:0;mso-position-horizontal-relative:page;mso-position-vertical-relative:page" coordsize="68707,39751" o:gfxdata="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">
                 <v:shapetype id="_x0000_t75" coordsize="21600,21600" o:spt="75" o:preferrelative="t" path="m@4@5l@4@11@9@11@9@5xe" filled="f" stroked="f">
                   <v:stroke joinstyle="miter"/>
                   <v:formulas>
@@ -59685,15 +59463,6 @@
 </file>
 
 <file path=customXml/item1.xml><?xml version="1.0" encoding="utf-8"?>
-<?mso-contentType ?>
-<FormTemplates xmlns="http://schemas.microsoft.com/sharepoint/v3/contenttype/forms">
-  <Display>DocumentLibraryForm</Display>
-  <Edit>DocumentLibraryForm</Edit>
-  <New>DocumentLibraryForm</New>
-</FormTemplates>
-</file>
-
-<file path=customXml/item2.xml><?xml version="1.0" encoding="utf-8"?>
 <p:properties xmlns:p="http://schemas.microsoft.com/office/2006/metadata/properties" xmlns:xsi="http://www.w3.org/2001/XMLSchema-instance" xmlns:pc="http://schemas.microsoft.com/office/infopath/2007/PartnerControls">
   <documentManagement>
     <_ip_UnifiedCompliancePolicyUIAction xmlns="http://schemas.microsoft.com/sharepoint/v3" xsi:nil="true"/>
@@ -59704,6 +59473,15 @@
     </lcf76f155ced4ddcb4097134ff3c332f>
   </documentManagement>
 </p:properties>
+</file>
+
+<file path=customXml/item2.xml><?xml version="1.0" encoding="utf-8"?>
+<?mso-contentType ?>
+<FormTemplates xmlns="http://schemas.microsoft.com/sharepoint/v3/contenttype/forms">
+  <Display>DocumentLibraryForm</Display>
+  <Edit>DocumentLibraryForm</Edit>
+  <New>DocumentLibraryForm</New>
+</FormTemplates>
 </file>
 
 <file path=customXml/item3.xml><?xml version="1.0" encoding="utf-8"?>
@@ -59964,14 +59742,6 @@
 </file>
 
 <file path=customXml/itemProps1.xml><?xml version="1.0" encoding="utf-8"?>
-<ds:datastoreItem xmlns:ds="http://schemas.openxmlformats.org/officeDocument/2006/customXml" ds:itemID="{9C7B58FC-AE55-48CA-A815-C2D2857C0DCB}">
-  <ds:schemaRefs>
-    <ds:schemaRef ds:uri="http://schemas.microsoft.com/sharepoint/v3/contenttype/forms"/>
-  </ds:schemaRefs>
-</ds:datastoreItem>
-</file>
-
-<file path=customXml/itemProps2.xml><?xml version="1.0" encoding="utf-8"?>
 <ds:datastoreItem xmlns:ds="http://schemas.openxmlformats.org/officeDocument/2006/customXml" ds:itemID="{D861879D-9EDF-484C-A953-24FD9FBA89E9}">
   <ds:schemaRefs>
     <ds:schemaRef ds:uri="http://schemas.microsoft.com/office/2006/metadata/properties"/>
@@ -59979,6 +59749,14 @@
     <ds:schemaRef ds:uri="http://schemas.microsoft.com/sharepoint/v3"/>
     <ds:schemaRef ds:uri="b0916223-b77e-430a-999d-bba4f64a8e0f"/>
     <ds:schemaRef ds:uri="2262d2a8-fe6a-4e33-9532-5c6c7d417059"/>
+  </ds:schemaRefs>
+</ds:datastoreItem>
+</file>
+
+<file path=customXml/itemProps2.xml><?xml version="1.0" encoding="utf-8"?>
+<ds:datastoreItem xmlns:ds="http://schemas.openxmlformats.org/officeDocument/2006/customXml" ds:itemID="{9C7B58FC-AE55-48CA-A815-C2D2857C0DCB}">
+  <ds:schemaRefs>
+    <ds:schemaRef ds:uri="http://schemas.microsoft.com/sharepoint/v3/contenttype/forms"/>
   </ds:schemaRefs>
 </ds:datastoreItem>
 </file>

</xml_diff>